<commit_message>
update nano command to sudo nano
</commit_message>
<xml_diff>
--- a/Wartungsanleitung CamControl.docx
+++ b/Wartungsanleitung CamControl.docx
@@ -367,6 +367,14 @@
       </w:pPr>
       <w:r>
         <w:t>Befehl “</w:t>
+      </w:r>
+      <w:proofErr w:type="spellStart"/>
+      <w:r>
+        <w:t>sudo</w:t>
+      </w:r>
+      <w:proofErr w:type="spellEnd"/>
+      <w:r>
+        <w:t xml:space="preserve"> </w:t>
       </w:r>
       <w:proofErr w:type="spellStart"/>
       <w:r>
@@ -1636,6 +1644,7 @@
     <w:lsdException w:name="HTML Sample" w:semiHidden="1" w:unhideWhenUsed="1"/>
     <w:lsdException w:name="HTML Typewriter" w:semiHidden="1" w:unhideWhenUsed="1"/>
     <w:lsdException w:name="HTML Variable" w:semiHidden="1" w:unhideWhenUsed="1"/>
+    <w:lsdException w:name="Normal Table" w:semiHidden="1" w:unhideWhenUsed="1"/>
     <w:lsdException w:name="annotation subject" w:semiHidden="1" w:unhideWhenUsed="1"/>
     <w:lsdException w:name="No List" w:semiHidden="1" w:unhideWhenUsed="1"/>
     <w:lsdException w:name="Outline List 1" w:semiHidden="1" w:unhideWhenUsed="1"/>
@@ -1682,8 +1691,10 @@
     <w:lsdException w:name="Table Subtle 2" w:semiHidden="1" w:unhideWhenUsed="1"/>
     <w:lsdException w:name="Table Web 1" w:semiHidden="1" w:unhideWhenUsed="1"/>
     <w:lsdException w:name="Table Web 2" w:semiHidden="1" w:unhideWhenUsed="1"/>
+    <w:lsdException w:name="Table Web 3" w:semiHidden="1" w:unhideWhenUsed="1"/>
     <w:lsdException w:name="Balloon Text" w:semiHidden="1" w:unhideWhenUsed="1"/>
     <w:lsdException w:name="Table Grid" w:uiPriority="39"/>
+    <w:lsdException w:name="Table Theme" w:semiHidden="1" w:unhideWhenUsed="1"/>
     <w:lsdException w:name="Placeholder Text" w:semiHidden="1"/>
     <w:lsdException w:name="No Spacing" w:uiPriority="1" w:qFormat="1"/>
     <w:lsdException w:name="Light Shading" w:uiPriority="60"/>

</xml_diff>